<commit_message>
added notes about using android usb driver
</commit_message>
<xml_diff>
--- a/myNotes/notes.docx
+++ b/myNotes/notes.docx
@@ -17,52 +17,7 @@
     <w:p/>
     <w:p>
       <w:r>
-        <w:t xml:space="preserve">Configuration on demand is not supported by the current version of the Android </w:t>
-      </w:r>
-      <w:proofErr w:type="spellStart"/>
-      <w:r>
-        <w:t>Gradle</w:t>
-      </w:r>
-      <w:proofErr w:type="spellEnd"/>
-      <w:r>
-        <w:t xml:space="preserve"> plugin since you are using </w:t>
-      </w:r>
-      <w:proofErr w:type="spellStart"/>
-      <w:r>
-        <w:t>Gradle</w:t>
-      </w:r>
-      <w:proofErr w:type="spellEnd"/>
-      <w:r>
-        <w:t xml:space="preserve"> version 4.6 or above. Suggestion: disable configuration on demand by setting </w:t>
-      </w:r>
-      <w:proofErr w:type="spellStart"/>
-      <w:proofErr w:type="gramStart"/>
-      <w:r>
-        <w:t>org.gradle</w:t>
-      </w:r>
-      <w:proofErr w:type="gramEnd"/>
-      <w:r>
-        <w:t>.configureondemand</w:t>
-      </w:r>
-      <w:proofErr w:type="spellEnd"/>
-      <w:r>
-        <w:t xml:space="preserve">=false in your </w:t>
-      </w:r>
-      <w:proofErr w:type="spellStart"/>
-      <w:r>
-        <w:t>gradle.properties</w:t>
-      </w:r>
-      <w:proofErr w:type="spellEnd"/>
-      <w:r>
-        <w:t xml:space="preserve"> file or use a </w:t>
-      </w:r>
-      <w:proofErr w:type="spellStart"/>
-      <w:r>
-        <w:t>Gradle</w:t>
-      </w:r>
-      <w:proofErr w:type="spellEnd"/>
-      <w:r>
-        <w:t xml:space="preserve"> version less than 4.6.</w:t>
+        <w:t>Configuration on demand is not supported by the current version of the Android Gradle plugin since you are using Gradle version 4.6 or above. Suggestion: disable configuration on demand by setting org.gradle.configureondemand=false in your gradle.properties file or use a Gradle version less than 4.6.</w:t>
       </w:r>
     </w:p>
     <w:p>
@@ -119,8 +74,6 @@
         </w:rPr>
         <w:t>Remove </w:t>
       </w:r>
-      <w:proofErr w:type="spellStart"/>
-      <w:proofErr w:type="gramStart"/>
       <w:r>
         <w:rPr>
           <w:rFonts w:ascii="Consolas" w:eastAsia="Times New Roman" w:hAnsi="Consolas" w:cs="Courier New"/>
@@ -130,49 +83,16 @@
           <w:bdr w:val="none" w:sz="0" w:space="0" w:color="auto" w:frame="1"/>
           <w:shd w:val="clear" w:color="auto" w:fill="EFF0F1"/>
         </w:rPr>
-        <w:t>org.gradle</w:t>
-      </w:r>
-      <w:proofErr w:type="gramEnd"/>
-      <w:r>
-        <w:rPr>
-          <w:rFonts w:ascii="Consolas" w:eastAsia="Times New Roman" w:hAnsi="Consolas" w:cs="Courier New"/>
-          <w:color w:val="242729"/>
-          <w:sz w:val="20"/>
-          <w:szCs w:val="20"/>
-          <w:bdr w:val="none" w:sz="0" w:space="0" w:color="auto" w:frame="1"/>
-          <w:shd w:val="clear" w:color="auto" w:fill="EFF0F1"/>
-        </w:rPr>
-        <w:t>.configureondemand</w:t>
-      </w:r>
-      <w:proofErr w:type="spellEnd"/>
-      <w:r>
-        <w:rPr>
-          <w:rFonts w:ascii="inherit" w:eastAsia="Times New Roman" w:hAnsi="inherit" w:cs="Arial"/>
-          <w:color w:val="242729"/>
-          <w:sz w:val="23"/>
-          <w:szCs w:val="23"/>
-        </w:rPr>
-        <w:t xml:space="preserve"> from </w:t>
-      </w:r>
-      <w:proofErr w:type="spellStart"/>
-      <w:r>
-        <w:rPr>
-          <w:rFonts w:ascii="inherit" w:eastAsia="Times New Roman" w:hAnsi="inherit" w:cs="Arial"/>
-          <w:color w:val="242729"/>
-          <w:sz w:val="23"/>
-          <w:szCs w:val="23"/>
-        </w:rPr>
-        <w:t>gradle.properties</w:t>
-      </w:r>
-      <w:proofErr w:type="spellEnd"/>
-      <w:r>
-        <w:rPr>
-          <w:rFonts w:ascii="inherit" w:eastAsia="Times New Roman" w:hAnsi="inherit" w:cs="Arial"/>
-          <w:color w:val="242729"/>
-          <w:sz w:val="23"/>
-          <w:szCs w:val="23"/>
-        </w:rPr>
-        <w:t>.</w:t>
+        <w:t>org.gradle.configureondemand</w:t>
+      </w:r>
+      <w:r>
+        <w:rPr>
+          <w:rFonts w:ascii="inherit" w:eastAsia="Times New Roman" w:hAnsi="inherit" w:cs="Arial"/>
+          <w:color w:val="242729"/>
+          <w:sz w:val="23"/>
+          <w:szCs w:val="23"/>
+        </w:rPr>
+        <w:t> from gradle.properties.</w:t>
       </w:r>
     </w:p>
     <w:p>
@@ -423,8 +343,6 @@
         </w:rPr>
         <w:t>Note, there are 2 </w:t>
       </w:r>
-      <w:proofErr w:type="spellStart"/>
-      <w:proofErr w:type="gramStart"/>
       <w:r>
         <w:rPr>
           <w:rFonts w:ascii="Consolas" w:eastAsia="Times New Roman" w:hAnsi="Consolas" w:cs="Courier New"/>
@@ -436,8 +354,6 @@
         </w:rPr>
         <w:t>gradle.properties</w:t>
       </w:r>
-      <w:proofErr w:type="spellEnd"/>
-      <w:proofErr w:type="gramEnd"/>
       <w:r>
         <w:rPr>
           <w:rFonts w:ascii="Arial" w:eastAsia="Times New Roman" w:hAnsi="Arial" w:cs="Arial"/>
@@ -474,8 +390,6 @@
         </w:rPr>
         <w:t>In your project </w:t>
       </w:r>
-      <w:proofErr w:type="spellStart"/>
-      <w:proofErr w:type="gramStart"/>
       <w:r>
         <w:rPr>
           <w:rFonts w:ascii="Consolas" w:eastAsia="Times New Roman" w:hAnsi="Consolas" w:cs="Courier New"/>
@@ -487,8 +401,6 @@
         </w:rPr>
         <w:t>gradle.properties</w:t>
       </w:r>
-      <w:proofErr w:type="spellEnd"/>
-      <w:proofErr w:type="gramEnd"/>
     </w:p>
     <w:p>
       <w:pPr>
@@ -516,45 +428,25 @@
           <w:bdr w:val="none" w:sz="0" w:space="0" w:color="auto" w:frame="1"/>
           <w:shd w:val="clear" w:color="auto" w:fill="EFF0F1"/>
         </w:rPr>
-        <w:t>${HOME}/.</w:t>
-      </w:r>
-      <w:proofErr w:type="spellStart"/>
-      <w:r>
-        <w:rPr>
-          <w:rFonts w:ascii="Consolas" w:eastAsia="Times New Roman" w:hAnsi="Consolas" w:cs="Courier New"/>
-          <w:color w:val="242729"/>
-          <w:sz w:val="20"/>
-          <w:szCs w:val="20"/>
-          <w:bdr w:val="none" w:sz="0" w:space="0" w:color="auto" w:frame="1"/>
-          <w:shd w:val="clear" w:color="auto" w:fill="EFF0F1"/>
-        </w:rPr>
-        <w:t>gradle</w:t>
-      </w:r>
-      <w:proofErr w:type="spellEnd"/>
-      <w:r>
-        <w:rPr>
-          <w:rFonts w:ascii="Consolas" w:eastAsia="Times New Roman" w:hAnsi="Consolas" w:cs="Courier New"/>
-          <w:color w:val="242729"/>
-          <w:sz w:val="20"/>
-          <w:szCs w:val="20"/>
-          <w:bdr w:val="none" w:sz="0" w:space="0" w:color="auto" w:frame="1"/>
-          <w:shd w:val="clear" w:color="auto" w:fill="EFF0F1"/>
-        </w:rPr>
-        <w:t>/</w:t>
-      </w:r>
-      <w:proofErr w:type="spellStart"/>
-      <w:r>
-        <w:rPr>
-          <w:rFonts w:ascii="Consolas" w:eastAsia="Times New Roman" w:hAnsi="Consolas" w:cs="Courier New"/>
-          <w:color w:val="242729"/>
-          <w:sz w:val="20"/>
-          <w:szCs w:val="20"/>
-          <w:bdr w:val="none" w:sz="0" w:space="0" w:color="auto" w:frame="1"/>
-          <w:shd w:val="clear" w:color="auto" w:fill="EFF0F1"/>
-        </w:rPr>
-        <w:t>gradle.properties</w:t>
-      </w:r>
-      <w:proofErr w:type="spellEnd"/>
+        <w:t>${HOME}/.gradle/gradle.properties</w:t>
+      </w:r>
+    </w:p>
+    <w:p/>
+    <w:p/>
+    <w:p>
+      <w:r>
+        <w:t>For working with android on windows, you need to download a driver for it:</w:t>
+      </w:r>
+    </w:p>
+    <w:p>
+      <w:hyperlink r:id="rId5" w:history="1">
+        <w:r>
+          <w:rPr>
+            <w:rStyle w:val="Hyperlink"/>
+          </w:rPr>
+          <w:t>https://developer.samsung.com/galaxy/others/android-usb-driver-for-windows</w:t>
+        </w:r>
+      </w:hyperlink>
     </w:p>
     <w:p>
       <w:bookmarkStart w:id="0" w:name="_GoBack"/>
@@ -585,7 +477,7 @@
                     <pic:cNvPicPr/>
                   </pic:nvPicPr>
                   <pic:blipFill>
-                    <a:blip r:embed="rId5"/>
+                    <a:blip r:embed="rId6"/>
                     <a:stretch>
                       <a:fillRect/>
                     </a:stretch>
@@ -1347,6 +1239,17 @@
       <w:bCs/>
     </w:rPr>
   </w:style>
+  <w:style w:type="character" w:styleId="Hyperlink">
+    <w:name w:val="Hyperlink"/>
+    <w:basedOn w:val="DefaultParagraphFont"/>
+    <w:uiPriority w:val="99"/>
+    <w:unhideWhenUsed/>
+    <w:rsid w:val="00A6172C"/>
+    <w:rPr>
+      <w:color w:val="0563C1" w:themeColor="hyperlink"/>
+      <w:u w:val="single"/>
+    </w:rPr>
+  </w:style>
 </w:styles>
 </file>
 

</xml_diff>